<commit_message>
Updated the cover letter
</commit_message>
<xml_diff>
--- a/Android Dev Challenge - Cover Letter.docx
+++ b/Android Dev Challenge - Cover Letter.docx
@@ -109,7 +109,7 @@
       </w:pPr>
       <w:r>
         <w:pict w14:anchorId="12746989">
-          <v:rect id="_x0000_i1032" style="width:0;height:1.5pt" o:hralign="center" o:bullet="t" o:hrstd="t" o:hr="t" fillcolor="#a0a0a0" stroked="f"/>
+          <v:rect id="_x0000_i1026" style="width:0;height:1.5pt" o:hralign="center" o:bullet="t" o:hrstd="t" o:hr="t" fillcolor="#a0a0a0" stroked="f"/>
         </w:pict>
       </w:r>
       <w:r>
@@ -224,7 +224,17 @@
           <w:sz w:val="20"/>
           <w:szCs w:val="20"/>
         </w:rPr>
-        <w:t>Currently, to diagnose sickle cell disease, blood samples are sent to a diagnosing laboratory for testing to detect abnormal</w:t>
+        <w:t xml:space="preserve">Currently, to diagnose sickle cell disease, blood samples are sent to a diagnosing laboratory for testing to detect </w:t>
+      </w:r>
+      <w:r>
+        <w:rPr>
+          <w:rFonts w:ascii="Roboto Light" w:eastAsia="Roboto Light" w:hAnsi="Roboto Light" w:cs="Roboto Light"/>
+          <w:iCs/>
+          <w:color w:val="434343"/>
+          <w:sz w:val="20"/>
+          <w:szCs w:val="20"/>
+        </w:rPr>
+        <w:t>sickle</w:t>
       </w:r>
       <w:r>
         <w:rPr>
@@ -244,7 +254,27 @@
           <w:sz w:val="20"/>
           <w:szCs w:val="20"/>
         </w:rPr>
-        <w:t xml:space="preserve"> cell, then, the test result is sent back to the health center.</w:t>
+        <w:t xml:space="preserve"> cell</w:t>
+      </w:r>
+      <w:r>
+        <w:rPr>
+          <w:rFonts w:ascii="Roboto Light" w:eastAsia="Roboto Light" w:hAnsi="Roboto Light" w:cs="Roboto Light"/>
+          <w:iCs/>
+          <w:color w:val="434343"/>
+          <w:sz w:val="20"/>
+          <w:szCs w:val="20"/>
+        </w:rPr>
+        <w:t xml:space="preserve"> for (sickle cell disease and malaria) respectively</w:t>
+      </w:r>
+      <w:r>
+        <w:rPr>
+          <w:rFonts w:ascii="Roboto Light" w:eastAsia="Roboto Light" w:hAnsi="Roboto Light" w:cs="Roboto Light"/>
+          <w:iCs/>
+          <w:color w:val="434343"/>
+          <w:sz w:val="20"/>
+          <w:szCs w:val="20"/>
+        </w:rPr>
+        <w:t>, then, the test result is sent back to the health center.</w:t>
       </w:r>
     </w:p>
     <w:p>
@@ -330,6 +360,16 @@
           <w:szCs w:val="20"/>
         </w:rPr>
         <w:t>Using convolutional neural network, I plan to train my model with different images of sickle cell</w:t>
+      </w:r>
+      <w:r>
+        <w:rPr>
+          <w:rFonts w:ascii="Roboto Light" w:eastAsia="Roboto Light" w:hAnsi="Roboto Light" w:cs="Roboto Light"/>
+          <w:iCs/>
+          <w:color w:val="434343"/>
+          <w:sz w:val="20"/>
+          <w:szCs w:val="20"/>
+        </w:rPr>
+        <w:t xml:space="preserve"> disease</w:t>
       </w:r>
       <w:r>
         <w:rPr>
@@ -485,7 +525,7 @@
       </w:pPr>
       <w:r>
         <w:pict w14:anchorId="1701615F">
-          <v:rect id="_x0000_i1038" style="width:0;height:1.5pt" o:hralign="center" o:hrstd="t" o:hr="t" fillcolor="#a0a0a0" stroked="f"/>
+          <v:rect id="_x0000_i1027" style="width:0;height:1.5pt" o:hralign="center" o:hrstd="t" o:hr="t" fillcolor="#a0a0a0" stroked="f"/>
         </w:pict>
       </w:r>
     </w:p>
@@ -631,8 +671,6 @@
           <w:szCs w:val="20"/>
         </w:rPr>
       </w:pPr>
-      <w:bookmarkStart w:id="1" w:name="_GoBack"/>
-      <w:bookmarkEnd w:id="1"/>
     </w:p>
     <w:p>
       <w:pPr>
@@ -1264,7 +1302,39 @@
           <w:sz w:val="20"/>
           <w:szCs w:val="20"/>
         </w:rPr>
-        <w:t xml:space="preserve">Data preprocessing </w:t>
+        <w:t xml:space="preserve">Data </w:t>
+      </w:r>
+      <w:proofErr w:type="gramStart"/>
+      <w:r>
+        <w:rPr>
+          <w:rFonts w:ascii="Roboto Light" w:eastAsia="Roboto Light" w:hAnsi="Roboto Light" w:cs="Roboto Light"/>
+          <w:iCs/>
+          <w:color w:val="434343"/>
+          <w:sz w:val="20"/>
+          <w:szCs w:val="20"/>
+        </w:rPr>
+        <w:t xml:space="preserve">preprocessing </w:t>
+      </w:r>
+      <w:r>
+        <w:rPr>
+          <w:rFonts w:ascii="Roboto Light" w:eastAsia="Roboto Light" w:hAnsi="Roboto Light" w:cs="Roboto Light"/>
+          <w:iCs/>
+          <w:color w:val="434343"/>
+          <w:sz w:val="20"/>
+          <w:szCs w:val="20"/>
+        </w:rPr>
+        <w:t xml:space="preserve"> and</w:t>
+      </w:r>
+      <w:proofErr w:type="gramEnd"/>
+      <w:r>
+        <w:rPr>
+          <w:rFonts w:ascii="Roboto Light" w:eastAsia="Roboto Light" w:hAnsi="Roboto Light" w:cs="Roboto Light"/>
+          <w:iCs/>
+          <w:color w:val="434343"/>
+          <w:sz w:val="20"/>
+          <w:szCs w:val="20"/>
+        </w:rPr>
+        <w:t xml:space="preserve"> annotating the images for object counting</w:t>
       </w:r>
     </w:p>
     <w:p>
@@ -1530,9 +1600,13 @@
           <w:szCs w:val="20"/>
           <w:shd w:val="clear" w:color="auto" w:fill="FFFFFF"/>
         </w:rPr>
-        <w:t xml:space="preserve">Get help in places where I had roadblocks/issues, make optimization and ensure that the </w:t>
-      </w:r>
-      <w:r>
+        <w:t>Get help in places where I had roadblocks/issues, make optimization and ensure that the system does not breakdown</w:t>
+      </w:r>
+    </w:p>
+    <w:p>
+      <w:pPr>
+        <w:widowControl w:val="0"/>
+        <w:spacing w:after="60"/>
         <w:rPr>
           <w:rFonts w:ascii="Roboto Light" w:hAnsi="Roboto Light" w:cs="Segoe UI"/>
           <w:color w:val="24292E"/>
@@ -1540,55 +1614,42 @@
           <w:szCs w:val="20"/>
           <w:shd w:val="clear" w:color="auto" w:fill="FFFFFF"/>
         </w:rPr>
-        <w:t>system does not breakdown</w:t>
-      </w:r>
-    </w:p>
-    <w:p>
-      <w:pPr>
-        <w:widowControl w:val="0"/>
-        <w:spacing w:after="60"/>
-        <w:rPr>
-          <w:rFonts w:ascii="Roboto Light" w:hAnsi="Roboto Light" w:cs="Segoe UI"/>
-          <w:color w:val="24292E"/>
-          <w:sz w:val="20"/>
-          <w:szCs w:val="20"/>
-          <w:shd w:val="clear" w:color="auto" w:fill="FFFFFF"/>
-        </w:rPr>
-      </w:pPr>
-    </w:p>
-    <w:p>
-      <w:pPr>
-        <w:widowControl w:val="0"/>
-        <w:spacing w:after="60"/>
-        <w:rPr>
-          <w:rFonts w:ascii="Roboto Light" w:eastAsia="Roboto Light" w:hAnsi="Roboto Light" w:cs="Roboto Light"/>
-          <w:iCs/>
-          <w:color w:val="434343"/>
-          <w:sz w:val="20"/>
-          <w:szCs w:val="20"/>
-        </w:rPr>
-      </w:pPr>
-    </w:p>
-    <w:p>
-      <w:pPr>
-        <w:widowControl w:val="0"/>
-        <w:spacing w:after="60"/>
-        <w:rPr>
-          <w:rFonts w:ascii="Roboto Light" w:eastAsia="Roboto Light" w:hAnsi="Roboto Light" w:cs="Roboto Light"/>
-          <w:iCs/>
-          <w:color w:val="434343"/>
-          <w:sz w:val="20"/>
-          <w:szCs w:val="20"/>
-        </w:rPr>
-      </w:pPr>
-      <w:r>
-        <w:rPr>
-          <w:rFonts w:ascii="Roboto Light" w:eastAsia="Roboto Light" w:hAnsi="Roboto Light" w:cs="Roboto Light"/>
-          <w:iCs/>
-          <w:color w:val="434343"/>
-          <w:sz w:val="20"/>
-          <w:szCs w:val="20"/>
-        </w:rPr>
+      </w:pPr>
+    </w:p>
+    <w:p>
+      <w:pPr>
+        <w:widowControl w:val="0"/>
+        <w:spacing w:after="60"/>
+        <w:rPr>
+          <w:rFonts w:ascii="Roboto Light" w:eastAsia="Roboto Light" w:hAnsi="Roboto Light" w:cs="Roboto Light"/>
+          <w:iCs/>
+          <w:color w:val="434343"/>
+          <w:sz w:val="20"/>
+          <w:szCs w:val="20"/>
+        </w:rPr>
+      </w:pPr>
+    </w:p>
+    <w:p>
+      <w:pPr>
+        <w:widowControl w:val="0"/>
+        <w:spacing w:after="60"/>
+        <w:rPr>
+          <w:rFonts w:ascii="Roboto Light" w:eastAsia="Roboto Light" w:hAnsi="Roboto Light" w:cs="Roboto Light"/>
+          <w:iCs/>
+          <w:color w:val="434343"/>
+          <w:sz w:val="20"/>
+          <w:szCs w:val="20"/>
+        </w:rPr>
+      </w:pPr>
+      <w:r>
+        <w:rPr>
+          <w:rFonts w:ascii="Roboto Light" w:eastAsia="Roboto Light" w:hAnsi="Roboto Light" w:cs="Roboto Light"/>
+          <w:iCs/>
+          <w:color w:val="434343"/>
+          <w:sz w:val="20"/>
+          <w:szCs w:val="20"/>
+        </w:rPr>
+        <w:lastRenderedPageBreak/>
         <w:tab/>
         <w:t>Mid-Late Feb 2020</w:t>
       </w:r>
@@ -1600,17 +1661,7 @@
           <w:sz w:val="20"/>
           <w:szCs w:val="20"/>
         </w:rPr>
-        <w:t xml:space="preserve"> &amp; </w:t>
-      </w:r>
-      <w:r>
-        <w:rPr>
-          <w:rFonts w:ascii="Roboto Light" w:eastAsia="Roboto Light" w:hAnsi="Roboto Light" w:cs="Roboto Light"/>
-          <w:iCs/>
-          <w:color w:val="434343"/>
-          <w:sz w:val="20"/>
-          <w:szCs w:val="20"/>
-        </w:rPr>
-        <w:t>Early March 2020</w:t>
+        <w:t xml:space="preserve"> &amp; Early March 2020</w:t>
       </w:r>
     </w:p>
     <w:p>
@@ -1663,6 +1714,56 @@
     </w:p>
     <w:p>
       <w:pPr>
+        <w:pStyle w:val="ListParagraph"/>
+        <w:widowControl w:val="0"/>
+        <w:numPr>
+          <w:ilvl w:val="0"/>
+          <w:numId w:val="20"/>
+        </w:numPr>
+        <w:spacing w:after="60"/>
+        <w:rPr>
+          <w:rFonts w:ascii="Roboto Light" w:eastAsia="Roboto Light" w:hAnsi="Roboto Light" w:cs="Roboto Light"/>
+          <w:iCs/>
+          <w:color w:val="434343"/>
+          <w:sz w:val="20"/>
+          <w:szCs w:val="20"/>
+        </w:rPr>
+      </w:pPr>
+      <w:r>
+        <w:rPr>
+          <w:rFonts w:ascii="Roboto Light" w:eastAsia="Roboto Light" w:hAnsi="Roboto Light" w:cs="Roboto Light"/>
+          <w:iCs/>
+          <w:color w:val="434343"/>
+          <w:sz w:val="20"/>
+          <w:szCs w:val="20"/>
+        </w:rPr>
+        <w:t xml:space="preserve">Work on TensorFlow object counting </w:t>
+      </w:r>
+      <w:proofErr w:type="spellStart"/>
+      <w:r>
+        <w:rPr>
+          <w:rFonts w:ascii="Roboto Light" w:eastAsia="Roboto Light" w:hAnsi="Roboto Light" w:cs="Roboto Light"/>
+          <w:iCs/>
+          <w:color w:val="434343"/>
+          <w:sz w:val="20"/>
+          <w:szCs w:val="20"/>
+        </w:rPr>
+        <w:t>api</w:t>
+      </w:r>
+      <w:proofErr w:type="spellEnd"/>
+      <w:r>
+        <w:rPr>
+          <w:rFonts w:ascii="Roboto Light" w:eastAsia="Roboto Light" w:hAnsi="Roboto Light" w:cs="Roboto Light"/>
+          <w:iCs/>
+          <w:color w:val="434343"/>
+          <w:sz w:val="20"/>
+          <w:szCs w:val="20"/>
+        </w:rPr>
+        <w:t xml:space="preserve"> for the annotated images</w:t>
+      </w:r>
+    </w:p>
+    <w:p>
+      <w:pPr>
         <w:widowControl w:val="0"/>
         <w:spacing w:after="60"/>
         <w:ind w:firstLine="720"/>
@@ -1846,7 +1947,19 @@
           <w:sz w:val="20"/>
           <w:szCs w:val="20"/>
         </w:rPr>
-        <w:t>Get feedbacks from people and the medical practitioners and implement feature request and fixes.</w:t>
+        <w:t>Get feedbacks from people and the medical practitioners and implement fe</w:t>
+      </w:r>
+      <w:bookmarkStart w:id="1" w:name="_GoBack"/>
+      <w:bookmarkEnd w:id="1"/>
+      <w:r>
+        <w:rPr>
+          <w:rFonts w:ascii="Roboto Light" w:eastAsia="Roboto Light" w:hAnsi="Roboto Light" w:cs="Roboto Light"/>
+          <w:iCs/>
+          <w:color w:val="434343"/>
+          <w:sz w:val="20"/>
+          <w:szCs w:val="20"/>
+        </w:rPr>
+        <w:t>ature request and fixes.</w:t>
       </w:r>
     </w:p>
     <w:p>
@@ -2002,7 +2115,7 @@
       </w:pPr>
       <w:r>
         <w:pict w14:anchorId="2B01409F">
-          <v:rect id="_x0000_i1027" style="width:0;height:1.5pt" o:hralign="center" o:hrstd="t" o:hr="t" fillcolor="#a0a0a0" stroked="f"/>
+          <v:rect id="_x0000_i1028" style="width:0;height:1.5pt" o:hralign="center" o:hrstd="t" o:hr="t" fillcolor="#a0a0a0" stroked="f"/>
         </w:pict>
       </w:r>
       <w:r>
@@ -2145,16 +2258,7 @@
           <w:sz w:val="20"/>
           <w:szCs w:val="20"/>
         </w:rPr>
-        <w:t>I</w:t>
-      </w:r>
-      <w:r>
-        <w:rPr>
-          <w:rFonts w:ascii="Roboto Light" w:eastAsia="Roboto Light" w:hAnsi="Roboto Light" w:cs="Roboto Light"/>
-          <w:color w:val="434343"/>
-          <w:sz w:val="20"/>
-          <w:szCs w:val="20"/>
-        </w:rPr>
-        <w:t xml:space="preserve"> want to solve real world problems and make the solutions available to all. Keeping this in mind I would like to open source the project for the community.</w:t>
+        <w:t>I want to solve real world problems and make the solutions available to all. Keeping this in mind I would like to open source the project for the community.</w:t>
       </w:r>
     </w:p>
     <w:p>
@@ -2204,7 +2308,6 @@
           <w:sz w:val="20"/>
           <w:szCs w:val="20"/>
         </w:rPr>
-        <w:lastRenderedPageBreak/>
         <w:t xml:space="preserve">GitHub link: </w:t>
       </w:r>
       <w:hyperlink r:id="rId7" w:history="1">
@@ -2355,7 +2458,7 @@
 <w:numbering xmlns:wpc="http://schemas.microsoft.com/office/word/2010/wordprocessingCanvas" xmlns:cx="http://schemas.microsoft.com/office/drawing/2014/chartex" xmlns:cx1="http://schemas.microsoft.com/office/drawing/2015/9/8/chartex" xmlns:cx2="http://schemas.microsoft.com/office/drawing/2015/10/21/chartex" xmlns:cx3="http://schemas.microsoft.com/office/drawing/2016/5/9/chartex" xmlns:cx4="http://schemas.microsoft.com/office/drawing/2016/5/10/chartex" xmlns:cx5="http://schemas.microsoft.com/office/drawing/2016/5/11/chartex" xmlns:cx6="http://schemas.microsoft.com/office/drawing/2016/5/12/chartex" xmlns:cx7="http://schemas.microsoft.com/office/drawing/2016/5/13/chartex" xmlns:cx8="http://schemas.microsoft.com/office/drawing/2016/5/14/chartex" xmlns:mc="http://schemas.openxmlformats.org/markup-compatibility/2006" xmlns:aink="http://schemas.microsoft.com/office/drawing/2016/ink" xmlns:am3d="http://schemas.microsoft.com/office/drawing/2017/model3d" xmlns:o="urn:schemas-microsoft-com:office:office" xmlns:r="http://schemas.openxmlformats.org/officeDocument/2006/relationships" xmlns:m="http://schemas.openxmlformats.org/officeDocument/2006/math" xmlns:v="urn:schemas-microsoft-com:vml" xmlns:wp14="http://schemas.microsoft.com/office/word/2010/wordprocessingDrawing" xmlns:wp="http://schemas.openxmlformats.org/drawingml/2006/wordprocessingDrawing" xmlns:w10="urn:schemas-microsoft-com:office:word" xmlns:w="http://schemas.openxmlformats.org/wordprocessingml/2006/main" xmlns:w14="http://schemas.microsoft.com/office/word/2010/wordml" xmlns:w15="http://schemas.microsoft.com/office/word/2012/wordml" xmlns:w16cid="http://schemas.microsoft.com/office/word/2016/wordml/cid" xmlns:w16se="http://schemas.microsoft.com/office/word/2015/wordml/symex" xmlns:wpg="http://schemas.microsoft.com/office/word/2010/wordprocessingGroup" xmlns:wpi="http://schemas.microsoft.com/office/word/2010/wordprocessingInk" xmlns:wne="http://schemas.microsoft.com/office/word/2006/wordml" xmlns:wps="http://schemas.microsoft.com/office/word/2010/wordprocessingShape" mc:Ignorable="w14 w15 w16se w16cid wp14">
   <w:numPicBullet w:numPicBulletId="0">
     <w:pict>
-      <v:rect id="_x0000_i1092" style="width:0;height:1.5pt" o:hralign="center" o:bullet="t" o:hrstd="t" o:hr="t" fillcolor="#a0a0a0" stroked="f"/>
+      <v:rect id="_x0000_i1027" style="width:0;height:1.5pt" o:hralign="center" o:bullet="t" o:hrstd="t" o:hr="t" fillcolor="#a0a0a0" stroked="f"/>
     </w:pict>
   </w:numPicBullet>
   <w:abstractNum w:abstractNumId="0" w15:restartNumberingAfterBreak="0">

</xml_diff>